<commit_message>
Modified preliminary program: program_full_prpog and kept old as _v2
Added new table for the preliminary program.
</commit_message>
<xml_diff>
--- a/data/Web page Preliminary Program.docx
+++ b/data/Web page Preliminary Program.docx
@@ -19,63 +19,21 @@
           <w:szCs w:val="48"/>
           <w:u w:val="single"/>
         </w:rPr>
-        <w:pPrChange w:id="1" w:author="Katerina Goseva-Popstojanova" w:date="2022-10-06T21:54:00Z">
-          <w:pPr>
-            <w:shd w:val="clear" w:color="auto" w:fill="FFFFFF"/>
-            <w:spacing w:before="100" w:beforeAutospacing="1" w:after="100" w:afterAutospacing="1" w:line="240" w:lineRule="auto"/>
-            <w:jc w:val="both"/>
-            <w:outlineLvl w:val="0"/>
-          </w:pPr>
-        </w:pPrChange>
       </w:pPr>
-      <w:del w:id="2" w:author="Katerina Goseva-Popstojanova" w:date="2022-10-06T21:53:00Z">
-        <w:r>
-          <w:rPr>
-            <w:rFonts w:ascii="Times New Roman" w:eastAsia="Times New Roman" w:hAnsi="Times New Roman" w:cs="Times New Roman"/>
-            <w:b/>
-            <w:bCs/>
-            <w:smallCaps/>
-            <w:color w:val="212529"/>
-            <w:kern w:val="36"/>
-            <w:sz w:val="48"/>
-            <w:szCs w:val="48"/>
-            <w:u w:val="single"/>
-          </w:rPr>
-          <w:delText>Program at a Glance</w:delText>
-        </w:r>
-      </w:del>
-      <w:ins w:id="3" w:author="Katerina Goseva-Popstojanova" w:date="2022-10-06T21:53:00Z">
-        <w:r>
-          <w:rPr>
-            <w:rFonts w:ascii="Times New Roman" w:eastAsia="Times New Roman" w:hAnsi="Times New Roman" w:cs="Times New Roman"/>
-            <w:b/>
-            <w:bCs/>
-            <w:smallCaps/>
-            <w:color w:val="212529"/>
-            <w:kern w:val="36"/>
-            <w:sz w:val="48"/>
-            <w:szCs w:val="48"/>
-            <w:u w:val="single"/>
-          </w:rPr>
-          <w:t xml:space="preserve">Preliminary </w:t>
-        </w:r>
-      </w:ins>
-      <w:ins w:id="4" w:author="Katerina Goseva-Popstojanova" w:date="2022-10-06T21:54:00Z">
-        <w:r>
-          <w:rPr>
-            <w:rFonts w:ascii="Times New Roman" w:eastAsia="Times New Roman" w:hAnsi="Times New Roman" w:cs="Times New Roman"/>
-            <w:b/>
-            <w:bCs/>
-            <w:smallCaps/>
-            <w:color w:val="212529"/>
-            <w:kern w:val="36"/>
-            <w:sz w:val="48"/>
-            <w:szCs w:val="48"/>
-            <w:u w:val="single"/>
-          </w:rPr>
-          <w:t>Program</w:t>
-        </w:r>
-      </w:ins>
+      <w:r>
+        <w:rPr>
+          <w:rFonts w:ascii="Times New Roman" w:eastAsia="Times New Roman" w:hAnsi="Times New Roman" w:cs="Times New Roman"/>
+          <w:b/>
+          <w:bCs/>
+          <w:smallCaps/>
+          <w:color w:val="212529"/>
+          <w:kern w:val="36"/>
+          <w:sz w:val="48"/>
+          <w:szCs w:val="48"/>
+          <w:u w:val="single"/>
+        </w:rPr>
+        <w:t>Preliminary Program</w:t>
+      </w:r>
     </w:p>
     <w:p>
       <w:pPr>
@@ -111,17 +69,6 @@
           <w:szCs w:val="24"/>
         </w:rPr>
       </w:pPr>
-      <w:ins w:id="5" w:author="Katerina Goseva-Popstojanova" w:date="2022-10-06T21:54:00Z">
-        <w:r>
-          <w:rPr>
-            <w:rFonts w:ascii="Segoe UI" w:eastAsia="Times New Roman" w:hAnsi="Segoe UI" w:cs="Segoe UI"/>
-            <w:color w:val="212529"/>
-            <w:sz w:val="24"/>
-            <w:szCs w:val="24"/>
-          </w:rPr>
-          <w:t xml:space="preserve">The </w:t>
-        </w:r>
-      </w:ins>
       <w:r>
         <w:rPr>
           <w:rFonts w:ascii="Segoe UI" w:eastAsia="Times New Roman" w:hAnsi="Segoe UI" w:cs="Segoe UI"/>
@@ -129,19 +76,17 @@
           <w:sz w:val="24"/>
           <w:szCs w:val="24"/>
         </w:rPr>
+        <w:t xml:space="preserve">The </w:t>
+      </w:r>
+      <w:r>
+        <w:rPr>
+          <w:rFonts w:ascii="Segoe UI" w:eastAsia="Times New Roman" w:hAnsi="Segoe UI" w:cs="Segoe UI"/>
+          <w:color w:val="212529"/>
+          <w:sz w:val="24"/>
+          <w:szCs w:val="24"/>
+        </w:rPr>
         <w:t xml:space="preserve">ISSRE 2022 </w:t>
       </w:r>
-      <w:ins w:id="6" w:author="Katerina Goseva-Popstojanova" w:date="2022-10-06T21:54:00Z">
-        <w:r>
-          <w:rPr>
-            <w:rFonts w:ascii="Segoe UI" w:eastAsia="Times New Roman" w:hAnsi="Segoe UI" w:cs="Segoe UI"/>
-            <w:color w:val="212529"/>
-            <w:sz w:val="24"/>
-            <w:szCs w:val="24"/>
-          </w:rPr>
-          <w:t xml:space="preserve">preliminary </w:t>
-        </w:r>
-      </w:ins>
       <w:r>
         <w:rPr>
           <w:rFonts w:ascii="Segoe UI" w:eastAsia="Times New Roman" w:hAnsi="Segoe UI" w:cs="Segoe UI"/>
@@ -149,74 +94,17 @@
           <w:sz w:val="24"/>
           <w:szCs w:val="24"/>
         </w:rPr>
+        <w:t xml:space="preserve">preliminary </w:t>
+      </w:r>
+      <w:r>
+        <w:rPr>
+          <w:rFonts w:ascii="Segoe UI" w:eastAsia="Times New Roman" w:hAnsi="Segoe UI" w:cs="Segoe UI"/>
+          <w:color w:val="212529"/>
+          <w:sz w:val="24"/>
+          <w:szCs w:val="24"/>
+        </w:rPr>
         <w:t xml:space="preserve">program </w:t>
       </w:r>
-      <w:del w:id="7" w:author="Katerina Goseva-Popstojanova" w:date="2022-10-06T21:54:00Z">
-        <w:r>
-          <w:rPr>
-            <w:rFonts w:ascii="Segoe UI" w:eastAsia="Times New Roman" w:hAnsi="Segoe UI" w:cs="Segoe UI"/>
-            <w:color w:val="212529"/>
-            <w:sz w:val="24"/>
-            <w:szCs w:val="24"/>
-          </w:rPr>
-          <w:delText xml:space="preserve">at a glance for physical </w:delText>
-        </w:r>
-      </w:del>
-      <w:del w:id="8" w:author="Katerina Goseva-Popstojanova" w:date="2022-10-06T21:55:00Z">
-        <w:r>
-          <w:rPr>
-            <w:rFonts w:ascii="Segoe UI" w:eastAsia="Times New Roman" w:hAnsi="Segoe UI" w:cs="Segoe UI"/>
-            <w:color w:val="212529"/>
-            <w:sz w:val="24"/>
-            <w:szCs w:val="24"/>
-          </w:rPr>
-          <w:delText xml:space="preserve">attendance </w:delText>
-        </w:r>
-      </w:del>
-      <w:ins w:id="9" w:author="Katerina Goseva-Popstojanova" w:date="2022-10-06T21:55:00Z">
-        <w:r>
-          <w:rPr>
-            <w:rFonts w:ascii="Segoe UI" w:eastAsia="Times New Roman" w:hAnsi="Segoe UI" w:cs="Segoe UI"/>
-            <w:color w:val="212529"/>
-            <w:sz w:val="24"/>
-            <w:szCs w:val="24"/>
-          </w:rPr>
-          <w:t xml:space="preserve">can be downloaded below. </w:t>
-        </w:r>
-      </w:ins>
-      <w:del w:id="10" w:author="Katerina Goseva-Popstojanova" w:date="2022-10-06T21:55:00Z">
-        <w:r>
-          <w:rPr>
-            <w:rFonts w:ascii="Segoe UI" w:eastAsia="Times New Roman" w:hAnsi="Segoe UI" w:cs="Segoe UI"/>
-            <w:color w:val="212529"/>
-            <w:sz w:val="24"/>
-            <w:szCs w:val="24"/>
-          </w:rPr>
-          <w:delText>is attached below. </w:delText>
-        </w:r>
-      </w:del>
-      <w:ins w:id="11" w:author="Katerina Goseva-Popstojanova" w:date="2022-10-06T21:55:00Z">
-        <w:r>
-          <w:rPr>
-            <w:rFonts w:ascii="Segoe UI" w:eastAsia="Times New Roman" w:hAnsi="Segoe UI" w:cs="Segoe UI"/>
-            <w:color w:val="212529"/>
-            <w:sz w:val="24"/>
-            <w:szCs w:val="24"/>
-          </w:rPr>
-          <w:t xml:space="preserve">It includes both the </w:t>
-        </w:r>
-      </w:ins>
-      <w:ins w:id="12" w:author="Katerina Goseva-Popstojanova" w:date="2022-10-06T21:56:00Z">
-        <w:r>
-          <w:rPr>
-            <w:rFonts w:ascii="Segoe UI" w:eastAsia="Times New Roman" w:hAnsi="Segoe UI" w:cs="Segoe UI"/>
-            <w:color w:val="212529"/>
-            <w:sz w:val="24"/>
-            <w:szCs w:val="24"/>
-          </w:rPr>
-          <w:t xml:space="preserve">on-site program in Charlotte and the online program. </w:t>
-        </w:r>
-      </w:ins>
       <w:r>
         <w:rPr>
           <w:rFonts w:ascii="Segoe UI" w:eastAsia="Times New Roman" w:hAnsi="Segoe UI" w:cs="Segoe UI"/>
@@ -224,19 +112,17 @@
           <w:sz w:val="24"/>
           <w:szCs w:val="24"/>
         </w:rPr>
+        <w:t xml:space="preserve">can be downloaded below. It includes both the on-site program in Charlotte and the online program. </w:t>
+      </w:r>
+      <w:r>
+        <w:rPr>
+          <w:rFonts w:ascii="Segoe UI" w:eastAsia="Times New Roman" w:hAnsi="Segoe UI" w:cs="Segoe UI"/>
+          <w:color w:val="212529"/>
+          <w:sz w:val="24"/>
+          <w:szCs w:val="24"/>
+        </w:rPr>
         <w:t xml:space="preserve">The program is still subject to change. </w:t>
       </w:r>
-      <w:del w:id="13" w:author="Katerina Goseva-Popstojanova" w:date="2022-10-06T21:57:00Z">
-        <w:r>
-          <w:rPr>
-            <w:rFonts w:ascii="Segoe UI" w:eastAsia="Times New Roman" w:hAnsi="Segoe UI" w:cs="Segoe UI"/>
-            <w:color w:val="212529"/>
-            <w:sz w:val="24"/>
-            <w:szCs w:val="24"/>
-          </w:rPr>
-          <w:delText>Virtual sessions will be announced later.</w:delText>
-        </w:r>
-      </w:del>
     </w:p>
     <w:p>
       <w:hyperlink r:id="rId4" w:tgtFrame="_blank" w:history="1">

</xml_diff>